<commit_message>
Updated timesheet and moved files as required
</commit_message>
<xml_diff>
--- a/N06/man/timesheets/beb12.docx
+++ b/N06/man/timesheets/beb12.docx
@@ -17,12 +17,6 @@
         <w:gridCol w:w="5179"/>
       </w:tblGrid>
       <w:tr>
-        <w:tblPrEx>
-          <w:tblCellMar>
-            <w:top w:w="0" w:type="dxa"/>
-            <w:bottom w:w="0" w:type="dxa"/>
-          </w:tblCellMar>
-        </w:tblPrEx>
         <w:trPr>
           <w:cantSplit/>
           <w:trHeight w:val="1296"/>
@@ -97,12 +91,6 @@
         <w:gridCol w:w="5791"/>
       </w:tblGrid>
       <w:tr>
-        <w:tblPrEx>
-          <w:tblCellMar>
-            <w:top w:w="0" w:type="dxa"/>
-            <w:bottom w:w="0" w:type="dxa"/>
-          </w:tblCellMar>
-        </w:tblPrEx>
         <w:trPr>
           <w:cantSplit/>
           <w:trHeight w:val="327"/>
@@ -154,12 +142,6 @@
         </w:tc>
       </w:tr>
       <w:tr>
-        <w:tblPrEx>
-          <w:tblCellMar>
-            <w:top w:w="0" w:type="dxa"/>
-            <w:bottom w:w="0" w:type="dxa"/>
-          </w:tblCellMar>
-        </w:tblPrEx>
         <w:trPr>
           <w:cantSplit/>
           <w:trHeight w:val="327"/>
@@ -238,12 +220,6 @@
         <w:gridCol w:w="2508"/>
       </w:tblGrid>
       <w:tr>
-        <w:tblPrEx>
-          <w:tblCellMar>
-            <w:top w:w="0" w:type="dxa"/>
-            <w:bottom w:w="0" w:type="dxa"/>
-          </w:tblCellMar>
-        </w:tblPrEx>
         <w:trPr>
           <w:cantSplit/>
           <w:trHeight w:val="291"/>
@@ -352,16 +328,8 @@
             </w:r>
           </w:p>
         </w:tc>
-        <w:bookmarkStart w:id="0" w:name="_GoBack"/>
-        <w:bookmarkEnd w:id="0"/>
       </w:tr>
       <w:tr>
-        <w:tblPrEx>
-          <w:tblCellMar>
-            <w:top w:w="0" w:type="dxa"/>
-            <w:bottom w:w="0" w:type="dxa"/>
-          </w:tblCellMar>
-        </w:tblPrEx>
         <w:trPr>
           <w:cantSplit/>
           <w:trHeight w:val="263"/>
@@ -463,12 +431,6 @@
         </w:tc>
       </w:tr>
       <w:tr>
-        <w:tblPrEx>
-          <w:tblCellMar>
-            <w:top w:w="0" w:type="dxa"/>
-            <w:bottom w:w="0" w:type="dxa"/>
-          </w:tblCellMar>
-        </w:tblPrEx>
         <w:trPr>
           <w:cantSplit/>
           <w:trHeight w:val="263"/>
@@ -538,10 +500,7 @@
           </w:tcPr>
           <w:p>
             <w:r>
-              <w:t>2012-10-</w:t>
-            </w:r>
-            <w:r>
-              <w:t>14</w:t>
+              <w:t>2012-10-14</w:t>
             </w:r>
           </w:p>
         </w:tc>
@@ -573,12 +532,6 @@
         </w:tc>
       </w:tr>
       <w:tr>
-        <w:tblPrEx>
-          <w:tblCellMar>
-            <w:top w:w="0" w:type="dxa"/>
-            <w:bottom w:w="0" w:type="dxa"/>
-          </w:tblCellMar>
-        </w:tblPrEx>
         <w:trPr>
           <w:cantSplit/>
           <w:trHeight w:val="263"/>
@@ -648,10 +601,7 @@
           </w:tcPr>
           <w:p>
             <w:r>
-              <w:t>2012-10-</w:t>
-            </w:r>
-            <w:r>
-              <w:t>21</w:t>
+              <w:t>2012-10-21</w:t>
             </w:r>
           </w:p>
         </w:tc>
@@ -683,12 +633,6 @@
         </w:tc>
       </w:tr>
       <w:tr>
-        <w:tblPrEx>
-          <w:tblCellMar>
-            <w:top w:w="0" w:type="dxa"/>
-            <w:bottom w:w="0" w:type="dxa"/>
-          </w:tblCellMar>
-        </w:tblPrEx>
         <w:trPr>
           <w:cantSplit/>
           <w:trHeight w:val="263"/>
@@ -735,10 +679,7 @@
           </w:tcPr>
           <w:p>
             <w:r>
-              <w:t>2012-10-</w:t>
-            </w:r>
-            <w:r>
-              <w:t>22</w:t>
+              <w:t>2012-10-22</w:t>
             </w:r>
           </w:p>
         </w:tc>
@@ -761,10 +702,7 @@
           </w:tcPr>
           <w:p>
             <w:r>
-              <w:t>2012-10-</w:t>
-            </w:r>
-            <w:r>
-              <w:t>28</w:t>
+              <w:t>2012-10-28</w:t>
             </w:r>
           </w:p>
         </w:tc>
@@ -796,12 +734,6 @@
         </w:tc>
       </w:tr>
       <w:tr>
-        <w:tblPrEx>
-          <w:tblCellMar>
-            <w:top w:w="0" w:type="dxa"/>
-            <w:bottom w:w="0" w:type="dxa"/>
-          </w:tblCellMar>
-        </w:tblPrEx>
         <w:trPr>
           <w:cantSplit/>
           <w:trHeight w:val="263"/>
@@ -848,10 +780,7 @@
           </w:tcPr>
           <w:p>
             <w:r>
-              <w:t>2012-10-</w:t>
-            </w:r>
-            <w:r>
-              <w:t>29</w:t>
+              <w:t>2012-10-29</w:t>
             </w:r>
           </w:p>
         </w:tc>
@@ -874,16 +803,7 @@
           </w:tcPr>
           <w:p>
             <w:r>
-              <w:t>2012-1</w:t>
-            </w:r>
-            <w:r>
-              <w:t>1</w:t>
-            </w:r>
-            <w:r>
-              <w:t>-</w:t>
-            </w:r>
-            <w:r>
-              <w:t>04</w:t>
+              <w:t>2012-11-04</w:t>
             </w:r>
           </w:p>
         </w:tc>
@@ -915,12 +835,6 @@
         </w:tc>
       </w:tr>
       <w:tr>
-        <w:tblPrEx>
-          <w:tblCellMar>
-            <w:top w:w="0" w:type="dxa"/>
-            <w:bottom w:w="0" w:type="dxa"/>
-          </w:tblCellMar>
-        </w:tblPrEx>
         <w:trPr>
           <w:cantSplit/>
           <w:trHeight w:val="263"/>
@@ -967,13 +881,7 @@
           </w:tcPr>
           <w:p>
             <w:r>
-              <w:t>2012-11</w:t>
-            </w:r>
-            <w:r>
-              <w:t>-</w:t>
-            </w:r>
-            <w:r>
-              <w:t>05</w:t>
+              <w:t>2012-11-05</w:t>
             </w:r>
           </w:p>
         </w:tc>
@@ -996,16 +904,7 @@
           </w:tcPr>
           <w:p>
             <w:r>
-              <w:t>2012-1</w:t>
-            </w:r>
-            <w:r>
-              <w:t>1</w:t>
-            </w:r>
-            <w:r>
-              <w:t>-</w:t>
-            </w:r>
-            <w:r>
-              <w:t>11</w:t>
+              <w:t>2012-11-11</w:t>
             </w:r>
           </w:p>
         </w:tc>
@@ -1037,12 +936,6 @@
         </w:tc>
       </w:tr>
       <w:tr>
-        <w:tblPrEx>
-          <w:tblCellMar>
-            <w:top w:w="0" w:type="dxa"/>
-            <w:bottom w:w="0" w:type="dxa"/>
-          </w:tblCellMar>
-        </w:tblPrEx>
         <w:trPr>
           <w:cantSplit/>
           <w:trHeight w:val="263"/>
@@ -1137,16 +1030,13 @@
             <w:pPr>
               <w:pStyle w:val="Amount"/>
             </w:pPr>
+            <w:r>
+              <w:t>2</w:t>
+            </w:r>
           </w:p>
         </w:tc>
       </w:tr>
       <w:tr>
-        <w:tblPrEx>
-          <w:tblCellMar>
-            <w:top w:w="0" w:type="dxa"/>
-            <w:bottom w:w="0" w:type="dxa"/>
-          </w:tblCellMar>
-        </w:tblPrEx>
         <w:trPr>
           <w:cantSplit/>
           <w:trHeight w:val="263"/>
@@ -1240,18 +1130,14 @@
           <w:p>
             <w:pPr>
               <w:pStyle w:val="Amount"/>
-              <w:jc w:val="left"/>
             </w:pPr>
+            <w:r>
+              <w:t>2</w:t>
+            </w:r>
           </w:p>
         </w:tc>
       </w:tr>
       <w:tr>
-        <w:tblPrEx>
-          <w:tblCellMar>
-            <w:top w:w="0" w:type="dxa"/>
-            <w:bottom w:w="0" w:type="dxa"/>
-          </w:tblCellMar>
-        </w:tblPrEx>
         <w:trPr>
           <w:cantSplit/>
           <w:trHeight w:val="263"/>
@@ -1345,18 +1231,13 @@
           <w:p>
             <w:pPr>
               <w:pStyle w:val="Amount"/>
-              <w:jc w:val="left"/>
             </w:pPr>
+            <w:bookmarkStart w:id="0" w:name="_GoBack"/>
+            <w:bookmarkEnd w:id="0"/>
           </w:p>
         </w:tc>
       </w:tr>
       <w:tr>
-        <w:tblPrEx>
-          <w:tblCellMar>
-            <w:top w:w="0" w:type="dxa"/>
-            <w:bottom w:w="0" w:type="dxa"/>
-          </w:tblCellMar>
-        </w:tblPrEx>
         <w:trPr>
           <w:cantSplit/>
           <w:trHeight w:val="263"/>
@@ -1426,10 +1307,7 @@
           </w:tcPr>
           <w:p>
             <w:r>
-              <w:t>2012-12-</w:t>
-            </w:r>
-            <w:r>
-              <w:t>09</w:t>
+              <w:t>2012-12-09</w:t>
             </w:r>
           </w:p>
         </w:tc>
@@ -1453,18 +1331,11 @@
           <w:p>
             <w:pPr>
               <w:pStyle w:val="Amount"/>
-              <w:jc w:val="left"/>
             </w:pPr>
           </w:p>
         </w:tc>
       </w:tr>
       <w:tr>
-        <w:tblPrEx>
-          <w:tblCellMar>
-            <w:top w:w="0" w:type="dxa"/>
-            <w:bottom w:w="0" w:type="dxa"/>
-          </w:tblCellMar>
-        </w:tblPrEx>
         <w:trPr>
           <w:cantSplit/>
           <w:trHeight w:val="263"/>
@@ -1511,10 +1382,7 @@
           </w:tcPr>
           <w:p>
             <w:r>
-              <w:t>2012-12-</w:t>
-            </w:r>
-            <w:r>
-              <w:t>10</w:t>
+              <w:t>2012-12-10</w:t>
             </w:r>
           </w:p>
         </w:tc>
@@ -1537,10 +1405,7 @@
           </w:tcPr>
           <w:p>
             <w:r>
-              <w:t>2012-12-</w:t>
-            </w:r>
-            <w:r>
-              <w:t>14</w:t>
+              <w:t>2012-12-14</w:t>
             </w:r>
           </w:p>
         </w:tc>
@@ -1564,18 +1429,11 @@
           <w:p>
             <w:pPr>
               <w:pStyle w:val="Amount"/>
-              <w:jc w:val="left"/>
             </w:pPr>
           </w:p>
         </w:tc>
       </w:tr>
       <w:tr>
-        <w:tblPrEx>
-          <w:tblCellMar>
-            <w:top w:w="0" w:type="dxa"/>
-            <w:bottom w:w="0" w:type="dxa"/>
-          </w:tblCellMar>
-        </w:tblPrEx>
         <w:trPr>
           <w:cantSplit/>
           <w:trHeight w:val="267"/>
@@ -1666,7 +1524,10 @@
               <w:pStyle w:val="Amount"/>
             </w:pPr>
             <w:r>
-              <w:t>24</w:t>
+              <w:t>2</w:t>
+            </w:r>
+            <w:r>
+              <w:t>8</w:t>
             </w:r>
           </w:p>
         </w:tc>

</xml_diff>

<commit_message>
Added "decomposition description" and updated timesheet
</commit_message>
<xml_diff>
--- a/N06/man/timesheets/beb12.docx
+++ b/N06/man/timesheets/beb12.docx
@@ -1232,8 +1232,9 @@
             <w:pPr>
               <w:pStyle w:val="Amount"/>
             </w:pPr>
-            <w:bookmarkStart w:id="0" w:name="_GoBack"/>
-            <w:bookmarkEnd w:id="0"/>
+            <w:r>
+              <w:t>2</w:t>
+            </w:r>
           </w:p>
         </w:tc>
       </w:tr>
@@ -1524,17 +1525,17 @@
               <w:pStyle w:val="Amount"/>
             </w:pPr>
             <w:r>
-              <w:t>2</w:t>
-            </w:r>
-            <w:r>
-              <w:t>8</w:t>
+              <w:t>30</w:t>
             </w:r>
           </w:p>
         </w:tc>
       </w:tr>
     </w:tbl>
     <w:p/>
-    <w:p/>
+    <w:p>
+      <w:bookmarkStart w:id="0" w:name="_GoBack"/>
+      <w:bookmarkEnd w:id="0"/>
+    </w:p>
     <w:sectPr>
       <w:pgSz w:w="12240" w:h="15840"/>
       <w:pgMar w:top="1440" w:right="1080" w:bottom="720" w:left="1080" w:header="0" w:footer="0" w:gutter="0"/>

</xml_diff>

<commit_message>
Updated Timesheet to coding week
</commit_message>
<xml_diff>
--- a/N06/man/timesheets/beb12.docx
+++ b/N06/man/timesheets/beb12.docx
@@ -1333,6 +1333,9 @@
             <w:pPr>
               <w:pStyle w:val="Amount"/>
             </w:pPr>
+            <w:r>
+              <w:t>4</w:t>
+            </w:r>
           </w:p>
         </w:tc>
       </w:tr>
@@ -1431,6 +1434,592 @@
             <w:pPr>
               <w:pStyle w:val="Amount"/>
             </w:pPr>
+            <w:r>
+              <w:t>3</w:t>
+            </w:r>
+          </w:p>
+        </w:tc>
+      </w:tr>
+      <w:tr>
+        <w:trPr>
+          <w:cantSplit/>
+          <w:trHeight w:val="263"/>
+        </w:trPr>
+        <w:tc>
+          <w:tcPr>
+            <w:tcW w:w="2490" w:type="dxa"/>
+            <w:tcBorders>
+              <w:top w:val="single" w:sz="6" w:space="0" w:color="00000A"/>
+              <w:left w:val="single" w:sz="4" w:space="0" w:color="00000A"/>
+              <w:bottom w:val="single" w:sz="6" w:space="0" w:color="00000A"/>
+              <w:right w:val="single" w:sz="6" w:space="0" w:color="00000A"/>
+            </w:tcBorders>
+            <w:shd w:val="clear" w:color="auto" w:fill="auto"/>
+            <w:tcMar>
+              <w:top w:w="72" w:type="dxa"/>
+              <w:left w:w="115" w:type="dxa"/>
+              <w:bottom w:w="72" w:type="dxa"/>
+              <w:right w:w="115" w:type="dxa"/>
+            </w:tcMar>
+          </w:tcPr>
+          <w:p>
+            <w:r>
+              <w:t xml:space="preserve">Coding </w:t>
+            </w:r>
+            <w:proofErr w:type="spellStart"/>
+            <w:r>
+              <w:t>Wk</w:t>
+            </w:r>
+            <w:proofErr w:type="spellEnd"/>
+            <w:r>
+              <w:t xml:space="preserve"> Day 1</w:t>
+            </w:r>
+          </w:p>
+        </w:tc>
+        <w:tc>
+          <w:tcPr>
+            <w:tcW w:w="2494" w:type="dxa"/>
+            <w:tcBorders>
+              <w:top w:val="single" w:sz="6" w:space="0" w:color="00000A"/>
+              <w:left w:val="single" w:sz="6" w:space="0" w:color="00000A"/>
+              <w:bottom w:val="single" w:sz="6" w:space="0" w:color="00000A"/>
+              <w:right w:val="single" w:sz="6" w:space="0" w:color="00000A"/>
+            </w:tcBorders>
+            <w:shd w:val="clear" w:color="auto" w:fill="auto"/>
+            <w:tcMar>
+              <w:top w:w="72" w:type="dxa"/>
+              <w:left w:w="115" w:type="dxa"/>
+              <w:bottom w:w="72" w:type="dxa"/>
+              <w:right w:w="115" w:type="dxa"/>
+            </w:tcMar>
+          </w:tcPr>
+          <w:p>
+            <w:r>
+              <w:t>2013-01-28</w:t>
+            </w:r>
+          </w:p>
+        </w:tc>
+        <w:tc>
+          <w:tcPr>
+            <w:tcW w:w="2506" w:type="dxa"/>
+            <w:tcBorders>
+              <w:top w:val="single" w:sz="6" w:space="0" w:color="00000A"/>
+              <w:left w:val="single" w:sz="6" w:space="0" w:color="00000A"/>
+              <w:bottom w:val="single" w:sz="6" w:space="0" w:color="00000A"/>
+              <w:right w:val="single" w:sz="6" w:space="0" w:color="00000A"/>
+            </w:tcBorders>
+            <w:shd w:val="clear" w:color="auto" w:fill="auto"/>
+            <w:tcMar>
+              <w:top w:w="72" w:type="dxa"/>
+              <w:left w:w="115" w:type="dxa"/>
+              <w:bottom w:w="72" w:type="dxa"/>
+              <w:right w:w="115" w:type="dxa"/>
+            </w:tcMar>
+          </w:tcPr>
+          <w:p>
+            <w:r>
+              <w:t>2013-01-28</w:t>
+            </w:r>
+          </w:p>
+        </w:tc>
+        <w:tc>
+          <w:tcPr>
+            <w:tcW w:w="2508" w:type="dxa"/>
+            <w:tcBorders>
+              <w:top w:val="single" w:sz="6" w:space="0" w:color="00000A"/>
+              <w:left w:val="single" w:sz="6" w:space="0" w:color="00000A"/>
+              <w:bottom w:val="single" w:sz="6" w:space="0" w:color="00000A"/>
+              <w:right w:val="single" w:sz="4" w:space="0" w:color="00000A"/>
+            </w:tcBorders>
+            <w:shd w:val="clear" w:color="auto" w:fill="auto"/>
+            <w:tcMar>
+              <w:top w:w="72" w:type="dxa"/>
+              <w:left w:w="115" w:type="dxa"/>
+              <w:bottom w:w="72" w:type="dxa"/>
+              <w:right w:w="115" w:type="dxa"/>
+            </w:tcMar>
+          </w:tcPr>
+          <w:p>
+            <w:pPr>
+              <w:pStyle w:val="Amount"/>
+            </w:pPr>
+            <w:bookmarkStart w:id="0" w:name="_GoBack"/>
+            <w:bookmarkEnd w:id="0"/>
+          </w:p>
+        </w:tc>
+      </w:tr>
+      <w:tr>
+        <w:trPr>
+          <w:cantSplit/>
+          <w:trHeight w:val="263"/>
+        </w:trPr>
+        <w:tc>
+          <w:tcPr>
+            <w:tcW w:w="2490" w:type="dxa"/>
+            <w:tcBorders>
+              <w:top w:val="single" w:sz="6" w:space="0" w:color="00000A"/>
+              <w:left w:val="single" w:sz="4" w:space="0" w:color="00000A"/>
+              <w:bottom w:val="single" w:sz="6" w:space="0" w:color="00000A"/>
+              <w:right w:val="single" w:sz="6" w:space="0" w:color="00000A"/>
+            </w:tcBorders>
+            <w:shd w:val="clear" w:color="auto" w:fill="auto"/>
+            <w:tcMar>
+              <w:top w:w="72" w:type="dxa"/>
+              <w:left w:w="115" w:type="dxa"/>
+              <w:bottom w:w="72" w:type="dxa"/>
+              <w:right w:w="115" w:type="dxa"/>
+            </w:tcMar>
+          </w:tcPr>
+          <w:p>
+            <w:r>
+              <w:t xml:space="preserve">Coding </w:t>
+            </w:r>
+            <w:proofErr w:type="spellStart"/>
+            <w:r>
+              <w:t>Wk</w:t>
+            </w:r>
+            <w:proofErr w:type="spellEnd"/>
+            <w:r>
+              <w:t xml:space="preserve"> Day </w:t>
+            </w:r>
+            <w:r>
+              <w:t>2</w:t>
+            </w:r>
+          </w:p>
+        </w:tc>
+        <w:tc>
+          <w:tcPr>
+            <w:tcW w:w="2494" w:type="dxa"/>
+            <w:tcBorders>
+              <w:top w:val="single" w:sz="6" w:space="0" w:color="00000A"/>
+              <w:left w:val="single" w:sz="6" w:space="0" w:color="00000A"/>
+              <w:bottom w:val="single" w:sz="6" w:space="0" w:color="00000A"/>
+              <w:right w:val="single" w:sz="6" w:space="0" w:color="00000A"/>
+            </w:tcBorders>
+            <w:shd w:val="clear" w:color="auto" w:fill="auto"/>
+            <w:tcMar>
+              <w:top w:w="72" w:type="dxa"/>
+              <w:left w:w="115" w:type="dxa"/>
+              <w:bottom w:w="72" w:type="dxa"/>
+              <w:right w:w="115" w:type="dxa"/>
+            </w:tcMar>
+          </w:tcPr>
+          <w:p>
+            <w:r>
+              <w:t>2013-01-2</w:t>
+            </w:r>
+            <w:r>
+              <w:t>9</w:t>
+            </w:r>
+          </w:p>
+        </w:tc>
+        <w:tc>
+          <w:tcPr>
+            <w:tcW w:w="2506" w:type="dxa"/>
+            <w:tcBorders>
+              <w:top w:val="single" w:sz="6" w:space="0" w:color="00000A"/>
+              <w:left w:val="single" w:sz="6" w:space="0" w:color="00000A"/>
+              <w:bottom w:val="single" w:sz="6" w:space="0" w:color="00000A"/>
+              <w:right w:val="single" w:sz="6" w:space="0" w:color="00000A"/>
+            </w:tcBorders>
+            <w:shd w:val="clear" w:color="auto" w:fill="auto"/>
+            <w:tcMar>
+              <w:top w:w="72" w:type="dxa"/>
+              <w:left w:w="115" w:type="dxa"/>
+              <w:bottom w:w="72" w:type="dxa"/>
+              <w:right w:w="115" w:type="dxa"/>
+            </w:tcMar>
+          </w:tcPr>
+          <w:p>
+            <w:r>
+              <w:t>2013-01</w:t>
+            </w:r>
+            <w:r>
+              <w:t>-2</w:t>
+            </w:r>
+            <w:r>
+              <w:t>9</w:t>
+            </w:r>
+          </w:p>
+        </w:tc>
+        <w:tc>
+          <w:tcPr>
+            <w:tcW w:w="2508" w:type="dxa"/>
+            <w:tcBorders>
+              <w:top w:val="single" w:sz="6" w:space="0" w:color="00000A"/>
+              <w:left w:val="single" w:sz="6" w:space="0" w:color="00000A"/>
+              <w:bottom w:val="single" w:sz="6" w:space="0" w:color="00000A"/>
+              <w:right w:val="single" w:sz="4" w:space="0" w:color="00000A"/>
+            </w:tcBorders>
+            <w:shd w:val="clear" w:color="auto" w:fill="auto"/>
+            <w:tcMar>
+              <w:top w:w="72" w:type="dxa"/>
+              <w:left w:w="115" w:type="dxa"/>
+              <w:bottom w:w="72" w:type="dxa"/>
+              <w:right w:w="115" w:type="dxa"/>
+            </w:tcMar>
+          </w:tcPr>
+          <w:p>
+            <w:pPr>
+              <w:pStyle w:val="Amount"/>
+            </w:pPr>
+          </w:p>
+        </w:tc>
+      </w:tr>
+      <w:tr>
+        <w:trPr>
+          <w:cantSplit/>
+          <w:trHeight w:val="263"/>
+        </w:trPr>
+        <w:tc>
+          <w:tcPr>
+            <w:tcW w:w="2490" w:type="dxa"/>
+            <w:tcBorders>
+              <w:top w:val="single" w:sz="6" w:space="0" w:color="00000A"/>
+              <w:left w:val="single" w:sz="4" w:space="0" w:color="00000A"/>
+              <w:bottom w:val="single" w:sz="6" w:space="0" w:color="00000A"/>
+              <w:right w:val="single" w:sz="6" w:space="0" w:color="00000A"/>
+            </w:tcBorders>
+            <w:shd w:val="clear" w:color="auto" w:fill="auto"/>
+            <w:tcMar>
+              <w:top w:w="72" w:type="dxa"/>
+              <w:left w:w="115" w:type="dxa"/>
+              <w:bottom w:w="72" w:type="dxa"/>
+              <w:right w:w="115" w:type="dxa"/>
+            </w:tcMar>
+          </w:tcPr>
+          <w:p>
+            <w:r>
+              <w:t xml:space="preserve">Coding </w:t>
+            </w:r>
+            <w:proofErr w:type="spellStart"/>
+            <w:r>
+              <w:t>Wk</w:t>
+            </w:r>
+            <w:proofErr w:type="spellEnd"/>
+            <w:r>
+              <w:t xml:space="preserve"> Day </w:t>
+            </w:r>
+            <w:r>
+              <w:t>3</w:t>
+            </w:r>
+          </w:p>
+        </w:tc>
+        <w:tc>
+          <w:tcPr>
+            <w:tcW w:w="2494" w:type="dxa"/>
+            <w:tcBorders>
+              <w:top w:val="single" w:sz="6" w:space="0" w:color="00000A"/>
+              <w:left w:val="single" w:sz="6" w:space="0" w:color="00000A"/>
+              <w:bottom w:val="single" w:sz="6" w:space="0" w:color="00000A"/>
+              <w:right w:val="single" w:sz="6" w:space="0" w:color="00000A"/>
+            </w:tcBorders>
+            <w:shd w:val="clear" w:color="auto" w:fill="auto"/>
+            <w:tcMar>
+              <w:top w:w="72" w:type="dxa"/>
+              <w:left w:w="115" w:type="dxa"/>
+              <w:bottom w:w="72" w:type="dxa"/>
+              <w:right w:w="115" w:type="dxa"/>
+            </w:tcMar>
+          </w:tcPr>
+          <w:p>
+            <w:r>
+              <w:t>2013-01-</w:t>
+            </w:r>
+            <w:r>
+              <w:t>30</w:t>
+            </w:r>
+          </w:p>
+        </w:tc>
+        <w:tc>
+          <w:tcPr>
+            <w:tcW w:w="2506" w:type="dxa"/>
+            <w:tcBorders>
+              <w:top w:val="single" w:sz="6" w:space="0" w:color="00000A"/>
+              <w:left w:val="single" w:sz="6" w:space="0" w:color="00000A"/>
+              <w:bottom w:val="single" w:sz="6" w:space="0" w:color="00000A"/>
+              <w:right w:val="single" w:sz="6" w:space="0" w:color="00000A"/>
+            </w:tcBorders>
+            <w:shd w:val="clear" w:color="auto" w:fill="auto"/>
+            <w:tcMar>
+              <w:top w:w="72" w:type="dxa"/>
+              <w:left w:w="115" w:type="dxa"/>
+              <w:bottom w:w="72" w:type="dxa"/>
+              <w:right w:w="115" w:type="dxa"/>
+            </w:tcMar>
+          </w:tcPr>
+          <w:p>
+            <w:r>
+              <w:t>2013-01-</w:t>
+            </w:r>
+            <w:r>
+              <w:t>30</w:t>
+            </w:r>
+          </w:p>
+        </w:tc>
+        <w:tc>
+          <w:tcPr>
+            <w:tcW w:w="2508" w:type="dxa"/>
+            <w:tcBorders>
+              <w:top w:val="single" w:sz="6" w:space="0" w:color="00000A"/>
+              <w:left w:val="single" w:sz="6" w:space="0" w:color="00000A"/>
+              <w:bottom w:val="single" w:sz="6" w:space="0" w:color="00000A"/>
+              <w:right w:val="single" w:sz="4" w:space="0" w:color="00000A"/>
+            </w:tcBorders>
+            <w:shd w:val="clear" w:color="auto" w:fill="auto"/>
+            <w:tcMar>
+              <w:top w:w="72" w:type="dxa"/>
+              <w:left w:w="115" w:type="dxa"/>
+              <w:bottom w:w="72" w:type="dxa"/>
+              <w:right w:w="115" w:type="dxa"/>
+            </w:tcMar>
+          </w:tcPr>
+          <w:p>
+            <w:pPr>
+              <w:pStyle w:val="Amount"/>
+            </w:pPr>
+          </w:p>
+        </w:tc>
+      </w:tr>
+      <w:tr>
+        <w:trPr>
+          <w:cantSplit/>
+          <w:trHeight w:val="263"/>
+        </w:trPr>
+        <w:tc>
+          <w:tcPr>
+            <w:tcW w:w="2490" w:type="dxa"/>
+            <w:tcBorders>
+              <w:top w:val="single" w:sz="6" w:space="0" w:color="00000A"/>
+              <w:left w:val="single" w:sz="4" w:space="0" w:color="00000A"/>
+              <w:bottom w:val="single" w:sz="6" w:space="0" w:color="00000A"/>
+              <w:right w:val="single" w:sz="6" w:space="0" w:color="00000A"/>
+            </w:tcBorders>
+            <w:shd w:val="clear" w:color="auto" w:fill="auto"/>
+            <w:tcMar>
+              <w:top w:w="72" w:type="dxa"/>
+              <w:left w:w="115" w:type="dxa"/>
+              <w:bottom w:w="72" w:type="dxa"/>
+              <w:right w:w="115" w:type="dxa"/>
+            </w:tcMar>
+          </w:tcPr>
+          <w:p>
+            <w:r>
+              <w:t xml:space="preserve">Coding </w:t>
+            </w:r>
+            <w:proofErr w:type="spellStart"/>
+            <w:r>
+              <w:t>Wk</w:t>
+            </w:r>
+            <w:proofErr w:type="spellEnd"/>
+            <w:r>
+              <w:t xml:space="preserve"> Day </w:t>
+            </w:r>
+            <w:r>
+              <w:t>4</w:t>
+            </w:r>
+          </w:p>
+        </w:tc>
+        <w:tc>
+          <w:tcPr>
+            <w:tcW w:w="2494" w:type="dxa"/>
+            <w:tcBorders>
+              <w:top w:val="single" w:sz="6" w:space="0" w:color="00000A"/>
+              <w:left w:val="single" w:sz="6" w:space="0" w:color="00000A"/>
+              <w:bottom w:val="single" w:sz="6" w:space="0" w:color="00000A"/>
+              <w:right w:val="single" w:sz="6" w:space="0" w:color="00000A"/>
+            </w:tcBorders>
+            <w:shd w:val="clear" w:color="auto" w:fill="auto"/>
+            <w:tcMar>
+              <w:top w:w="72" w:type="dxa"/>
+              <w:left w:w="115" w:type="dxa"/>
+              <w:bottom w:w="72" w:type="dxa"/>
+              <w:right w:w="115" w:type="dxa"/>
+            </w:tcMar>
+          </w:tcPr>
+          <w:p>
+            <w:r>
+              <w:t>2013-01-</w:t>
+            </w:r>
+            <w:r>
+              <w:t>31</w:t>
+            </w:r>
+          </w:p>
+        </w:tc>
+        <w:tc>
+          <w:tcPr>
+            <w:tcW w:w="2506" w:type="dxa"/>
+            <w:tcBorders>
+              <w:top w:val="single" w:sz="6" w:space="0" w:color="00000A"/>
+              <w:left w:val="single" w:sz="6" w:space="0" w:color="00000A"/>
+              <w:bottom w:val="single" w:sz="6" w:space="0" w:color="00000A"/>
+              <w:right w:val="single" w:sz="6" w:space="0" w:color="00000A"/>
+            </w:tcBorders>
+            <w:shd w:val="clear" w:color="auto" w:fill="auto"/>
+            <w:tcMar>
+              <w:top w:w="72" w:type="dxa"/>
+              <w:left w:w="115" w:type="dxa"/>
+              <w:bottom w:w="72" w:type="dxa"/>
+              <w:right w:w="115" w:type="dxa"/>
+            </w:tcMar>
+          </w:tcPr>
+          <w:p>
+            <w:r>
+              <w:t>2013-01-</w:t>
+            </w:r>
+            <w:r>
+              <w:t>31</w:t>
+            </w:r>
+          </w:p>
+        </w:tc>
+        <w:tc>
+          <w:tcPr>
+            <w:tcW w:w="2508" w:type="dxa"/>
+            <w:tcBorders>
+              <w:top w:val="single" w:sz="6" w:space="0" w:color="00000A"/>
+              <w:left w:val="single" w:sz="6" w:space="0" w:color="00000A"/>
+              <w:bottom w:val="single" w:sz="6" w:space="0" w:color="00000A"/>
+              <w:right w:val="single" w:sz="4" w:space="0" w:color="00000A"/>
+            </w:tcBorders>
+            <w:shd w:val="clear" w:color="auto" w:fill="auto"/>
+            <w:tcMar>
+              <w:top w:w="72" w:type="dxa"/>
+              <w:left w:w="115" w:type="dxa"/>
+              <w:bottom w:w="72" w:type="dxa"/>
+              <w:right w:w="115" w:type="dxa"/>
+            </w:tcMar>
+          </w:tcPr>
+          <w:p>
+            <w:pPr>
+              <w:pStyle w:val="Amount"/>
+            </w:pPr>
+          </w:p>
+        </w:tc>
+      </w:tr>
+      <w:tr>
+        <w:trPr>
+          <w:cantSplit/>
+          <w:trHeight w:val="263"/>
+        </w:trPr>
+        <w:tc>
+          <w:tcPr>
+            <w:tcW w:w="2490" w:type="dxa"/>
+            <w:tcBorders>
+              <w:top w:val="single" w:sz="6" w:space="0" w:color="00000A"/>
+              <w:left w:val="single" w:sz="4" w:space="0" w:color="00000A"/>
+              <w:bottom w:val="single" w:sz="6" w:space="0" w:color="00000A"/>
+              <w:right w:val="single" w:sz="6" w:space="0" w:color="00000A"/>
+            </w:tcBorders>
+            <w:shd w:val="clear" w:color="auto" w:fill="auto"/>
+            <w:tcMar>
+              <w:top w:w="72" w:type="dxa"/>
+              <w:left w:w="115" w:type="dxa"/>
+              <w:bottom w:w="72" w:type="dxa"/>
+              <w:right w:w="115" w:type="dxa"/>
+            </w:tcMar>
+          </w:tcPr>
+          <w:p>
+            <w:r>
+              <w:t xml:space="preserve">Coding </w:t>
+            </w:r>
+            <w:proofErr w:type="spellStart"/>
+            <w:r>
+              <w:t>Wk</w:t>
+            </w:r>
+            <w:proofErr w:type="spellEnd"/>
+            <w:r>
+              <w:t xml:space="preserve"> Day </w:t>
+            </w:r>
+            <w:r>
+              <w:t>5</w:t>
+            </w:r>
+          </w:p>
+        </w:tc>
+        <w:tc>
+          <w:tcPr>
+            <w:tcW w:w="2494" w:type="dxa"/>
+            <w:tcBorders>
+              <w:top w:val="single" w:sz="6" w:space="0" w:color="00000A"/>
+              <w:left w:val="single" w:sz="6" w:space="0" w:color="00000A"/>
+              <w:bottom w:val="single" w:sz="6" w:space="0" w:color="00000A"/>
+              <w:right w:val="single" w:sz="6" w:space="0" w:color="00000A"/>
+            </w:tcBorders>
+            <w:shd w:val="clear" w:color="auto" w:fill="auto"/>
+            <w:tcMar>
+              <w:top w:w="72" w:type="dxa"/>
+              <w:left w:w="115" w:type="dxa"/>
+              <w:bottom w:w="72" w:type="dxa"/>
+              <w:right w:w="115" w:type="dxa"/>
+            </w:tcMar>
+          </w:tcPr>
+          <w:p>
+            <w:r>
+              <w:t>2013-0</w:t>
+            </w:r>
+            <w:r>
+              <w:t>2</w:t>
+            </w:r>
+            <w:r>
+              <w:t>-</w:t>
+            </w:r>
+            <w:r>
+              <w:t>01</w:t>
+            </w:r>
+          </w:p>
+        </w:tc>
+        <w:tc>
+          <w:tcPr>
+            <w:tcW w:w="2506" w:type="dxa"/>
+            <w:tcBorders>
+              <w:top w:val="single" w:sz="6" w:space="0" w:color="00000A"/>
+              <w:left w:val="single" w:sz="6" w:space="0" w:color="00000A"/>
+              <w:bottom w:val="single" w:sz="6" w:space="0" w:color="00000A"/>
+              <w:right w:val="single" w:sz="6" w:space="0" w:color="00000A"/>
+            </w:tcBorders>
+            <w:shd w:val="clear" w:color="auto" w:fill="auto"/>
+            <w:tcMar>
+              <w:top w:w="72" w:type="dxa"/>
+              <w:left w:w="115" w:type="dxa"/>
+              <w:bottom w:w="72" w:type="dxa"/>
+              <w:right w:w="115" w:type="dxa"/>
+            </w:tcMar>
+          </w:tcPr>
+          <w:p>
+            <w:r>
+              <w:t>2013-</w:t>
+            </w:r>
+            <w:r>
+              <w:t>02</w:t>
+            </w:r>
+            <w:r>
+              <w:t>-</w:t>
+            </w:r>
+            <w:r>
+              <w:t>01</w:t>
+            </w:r>
+          </w:p>
+        </w:tc>
+        <w:tc>
+          <w:tcPr>
+            <w:tcW w:w="2508" w:type="dxa"/>
+            <w:tcBorders>
+              <w:top w:val="single" w:sz="6" w:space="0" w:color="00000A"/>
+              <w:left w:val="single" w:sz="6" w:space="0" w:color="00000A"/>
+              <w:bottom w:val="single" w:sz="6" w:space="0" w:color="00000A"/>
+              <w:right w:val="single" w:sz="4" w:space="0" w:color="00000A"/>
+            </w:tcBorders>
+            <w:shd w:val="clear" w:color="auto" w:fill="auto"/>
+            <w:tcMar>
+              <w:top w:w="72" w:type="dxa"/>
+              <w:left w:w="115" w:type="dxa"/>
+              <w:bottom w:w="72" w:type="dxa"/>
+              <w:right w:w="115" w:type="dxa"/>
+            </w:tcMar>
+          </w:tcPr>
+          <w:p>
+            <w:pPr>
+              <w:pStyle w:val="Amount"/>
+            </w:pPr>
           </w:p>
         </w:tc>
       </w:tr>
@@ -1525,17 +2114,17 @@
               <w:pStyle w:val="Amount"/>
             </w:pPr>
             <w:r>
-              <w:t>30</w:t>
+              <w:t>3</w:t>
+            </w:r>
+            <w:r>
+              <w:t>7</w:t>
             </w:r>
           </w:p>
         </w:tc>
       </w:tr>
     </w:tbl>
     <w:p/>
-    <w:p>
-      <w:bookmarkStart w:id="0" w:name="_GoBack"/>
-      <w:bookmarkEnd w:id="0"/>
-    </w:p>
+    <w:p/>
     <w:sectPr>
       <w:pgSz w:w="12240" w:h="15840"/>
       <w:pgMar w:top="1440" w:right="1080" w:bottom="720" w:left="1080" w:header="0" w:footer="0" w:gutter="0"/>

</xml_diff>